<commit_message>
Aggiunto E-R e UseCase in Documentazione
</commit_message>
<xml_diff>
--- a/3_Documentazione/Documentazione DattiloKing.docx
+++ b/3_Documentazione/Documentazione DattiloKing.docx
@@ -2832,19 +2832,11 @@
           <w:lang w:val="it-IT"/>
         </w:rPr>
       </w:pPr>
-      <w:proofErr w:type="spellStart"/>
-      <w:r>
-        <w:rPr>
-          <w:lang w:val="it-IT"/>
-        </w:rPr>
-        <w:t>Nemanja</w:t>
-      </w:r>
-      <w:proofErr w:type="spellEnd"/>
-      <w:r>
-        <w:rPr>
-          <w:lang w:val="it-IT"/>
-        </w:rPr>
-        <w:t xml:space="preserve"> Zecevic</w:t>
+      <w:r>
+        <w:rPr>
+          <w:lang w:val="it-IT"/>
+        </w:rPr>
+        <w:t>Nemanja Zecevic</w:t>
       </w:r>
     </w:p>
     <w:p>
@@ -9151,6 +9143,7 @@
       </w:pPr>
       <w:bookmarkStart w:id="8" w:name="_Toc94790449"/>
       <w:r>
+        <w:lastRenderedPageBreak/>
         <w:t>Use case</w:t>
       </w:r>
       <w:bookmarkEnd w:id="8"/>
@@ -9163,45 +9156,103 @@
       </w:pPr>
       <w:r>
         <w:rPr>
-          <w:lang w:val="it-IT"/>
-        </w:rPr>
-        <w:t xml:space="preserve">I casi d’uso rappresentano l’interazione tra i vari </w:t>
-      </w:r>
-      <w:r>
-        <w:rPr>
-          <w:lang w:val="it-IT"/>
-        </w:rPr>
-        <w:t>attori e le funzionalità</w:t>
-      </w:r>
-      <w:r>
-        <w:rPr>
-          <w:lang w:val="it-IT"/>
-        </w:rPr>
-        <w:t xml:space="preserve"> del prodotto</w:t>
-      </w:r>
-      <w:r>
-        <w:rPr>
-          <w:lang w:val="it-IT"/>
-        </w:rPr>
-        <w:t>.</w:t>
-      </w:r>
-    </w:p>
-    <w:p>
-      <w:pPr>
-        <w:rPr>
-          <w:lang w:val="it-IT"/>
-        </w:rPr>
-      </w:pPr>
+          <w:noProof/>
+        </w:rPr>
+        <w:drawing>
+          <wp:inline distT="0" distB="0" distL="0" distR="0" wp14:anchorId="6E5B76DA" wp14:editId="36169962">
+            <wp:extent cx="6120130" cy="3515360"/>
+            <wp:effectExtent l="0" t="0" r="0" b="8890"/>
+            <wp:docPr id="8" name="Immagine 8"/>
+            <wp:cNvGraphicFramePr>
+              <a:graphicFrameLocks xmlns:a="http://schemas.openxmlformats.org/drawingml/2006/main" noChangeAspect="1"/>
+            </wp:cNvGraphicFramePr>
+            <a:graphic xmlns:a="http://schemas.openxmlformats.org/drawingml/2006/main">
+              <a:graphicData uri="http://schemas.openxmlformats.org/drawingml/2006/picture">
+                <pic:pic xmlns:pic="http://schemas.openxmlformats.org/drawingml/2006/picture">
+                  <pic:nvPicPr>
+                    <pic:cNvPr id="1" name=""/>
+                    <pic:cNvPicPr/>
+                  </pic:nvPicPr>
+                  <pic:blipFill>
+                    <a:blip r:embed="rId8"/>
+                    <a:stretch>
+                      <a:fillRect/>
+                    </a:stretch>
+                  </pic:blipFill>
+                  <pic:spPr>
+                    <a:xfrm>
+                      <a:off x="0" y="0"/>
+                      <a:ext cx="6120130" cy="3515360"/>
+                    </a:xfrm>
+                    <a:prstGeom prst="rect">
+                      <a:avLst/>
+                    </a:prstGeom>
+                  </pic:spPr>
+                </pic:pic>
+              </a:graphicData>
+            </a:graphic>
+          </wp:inline>
+        </w:drawing>
+      </w:r>
+    </w:p>
+    <w:p>
+      <w:pPr>
+        <w:rPr>
+          <w:lang w:val="it-IT"/>
+        </w:rPr>
+      </w:pPr>
+    </w:p>
+    <w:p>
+      <w:pPr>
+        <w:rPr>
+          <w:lang w:val="it-IT"/>
+        </w:rPr>
+      </w:pPr>
+    </w:p>
+    <w:p>
+      <w:pPr>
+        <w:rPr>
+          <w:lang w:val="it-IT"/>
+        </w:rPr>
+      </w:pPr>
+      <w:r>
+        <w:rPr>
+          <w:lang w:val="it-IT"/>
+        </w:rPr>
+        <w:t xml:space="preserve">Questo è lo Use Case del progetto </w:t>
+      </w:r>
+      <w:proofErr w:type="spellStart"/>
+      <w:r>
+        <w:rPr>
+          <w:lang w:val="it-IT"/>
+        </w:rPr>
+        <w:t>DattiloKing</w:t>
+      </w:r>
+      <w:proofErr w:type="spellEnd"/>
+      <w:r>
+        <w:rPr>
+          <w:lang w:val="it-IT"/>
+        </w:rPr>
+        <w:t>. L’utente può gestire diversi parametri e registrarsi per poter visualizzare le proprie statistiche in modo accurato e accedere al multiplayer</w:t>
+      </w:r>
+      <w:bookmarkStart w:id="9" w:name="_GoBack"/>
+      <w:bookmarkEnd w:id="9"/>
+      <w:r>
+        <w:rPr>
+          <w:lang w:val="it-IT"/>
+        </w:rPr>
+        <w:t xml:space="preserve">. </w:t>
+      </w:r>
     </w:p>
     <w:p>
       <w:pPr>
         <w:pStyle w:val="Titolo2"/>
       </w:pPr>
-      <w:bookmarkStart w:id="9" w:name="_Toc94790450"/>
+      <w:bookmarkStart w:id="10" w:name="_Toc94790450"/>
       <w:r>
         <w:t>Pianificazione</w:t>
       </w:r>
-      <w:bookmarkEnd w:id="9"/>
+      <w:bookmarkEnd w:id="10"/>
     </w:p>
     <w:p>
       <w:pPr>
@@ -9321,7 +9372,7 @@
                           </pic:cNvPicPr>
                         </pic:nvPicPr>
                         <pic:blipFill>
-                          <a:blip r:embed="rId8">
+                          <a:blip r:embed="rId9">
                             <a:extLst>
                               <a:ext uri="{28A0092B-C50C-407E-A947-70E740481C1C}">
                                 <a14:useLocalDpi xmlns:a14="http://schemas.microsoft.com/office/drawing/2010/main" val="0"/>
@@ -9363,14 +9414,27 @@
             <w:r>
               <w:t xml:space="preserve">Figura </w:t>
             </w:r>
-            <w:fldSimple w:instr=" SEQ Figura \* ARABIC ">
-              <w:r>
-                <w:rPr>
-                  <w:noProof/>
-                </w:rPr>
-                <w:t>1</w:t>
-              </w:r>
-            </w:fldSimple>
+            <w:r>
+              <w:fldChar w:fldCharType="begin"/>
+            </w:r>
+            <w:r>
+              <w:instrText xml:space="preserve"> SEQ Figura \* ARABIC </w:instrText>
+            </w:r>
+            <w:r>
+              <w:fldChar w:fldCharType="separate"/>
+            </w:r>
+            <w:r>
+              <w:rPr>
+                <w:noProof/>
+              </w:rPr>
+              <w:t>1</w:t>
+            </w:r>
+            <w:r>
+              <w:rPr>
+                <w:noProof/>
+              </w:rPr>
+              <w:fldChar w:fldCharType="end"/>
+            </w:r>
             <w:r>
               <w:t xml:space="preserve">: Esempio di diagramma di </w:t>
             </w:r>
@@ -9448,23 +9512,23 @@
       <w:pPr>
         <w:pStyle w:val="Titolo2"/>
       </w:pPr>
-      <w:bookmarkStart w:id="10" w:name="_Toc94790451"/>
+      <w:bookmarkStart w:id="11" w:name="_Toc94790451"/>
       <w:r>
         <w:t>Analisi dei mezzi</w:t>
       </w:r>
-      <w:bookmarkEnd w:id="10"/>
+      <w:bookmarkEnd w:id="11"/>
     </w:p>
     <w:p>
       <w:pPr>
         <w:pStyle w:val="Titolo3"/>
       </w:pPr>
-      <w:bookmarkStart w:id="11" w:name="_Toc413411419"/>
-      <w:bookmarkStart w:id="12" w:name="_Toc94790452"/>
+      <w:bookmarkStart w:id="12" w:name="_Toc413411419"/>
+      <w:bookmarkStart w:id="13" w:name="_Toc94790452"/>
       <w:r>
         <w:t>Software</w:t>
       </w:r>
-      <w:bookmarkEnd w:id="11"/>
       <w:bookmarkEnd w:id="12"/>
+      <w:bookmarkEnd w:id="13"/>
     </w:p>
     <w:p>
       <w:pPr>
@@ -9835,13 +9899,13 @@
       <w:pPr>
         <w:pStyle w:val="Titolo3"/>
       </w:pPr>
-      <w:bookmarkStart w:id="13" w:name="_Toc413411420"/>
-      <w:bookmarkStart w:id="14" w:name="_Toc94790453"/>
+      <w:bookmarkStart w:id="14" w:name="_Toc413411420"/>
+      <w:bookmarkStart w:id="15" w:name="_Toc94790453"/>
       <w:r>
         <w:t>Hardware</w:t>
       </w:r>
-      <w:bookmarkEnd w:id="13"/>
       <w:bookmarkEnd w:id="14"/>
+      <w:bookmarkEnd w:id="15"/>
     </w:p>
     <w:p>
       <w:pPr>
@@ -9910,21 +9974,7 @@
         <w:rPr>
           <w:lang w:val="it-IT"/>
         </w:rPr>
-        <w:t xml:space="preserve"> Intel(R) </w:t>
-      </w:r>
-      <w:proofErr w:type="gramStart"/>
-      <w:r>
-        <w:rPr>
-          <w:lang w:val="it-IT"/>
-        </w:rPr>
-        <w:t>Core(</w:t>
-      </w:r>
-      <w:proofErr w:type="gramEnd"/>
-      <w:r>
-        <w:rPr>
-          <w:lang w:val="it-IT"/>
-        </w:rPr>
-        <w:t>TM) i7-13700</w:t>
+        <w:t xml:space="preserve"> Intel(R) Core(TM) i7-13700</w:t>
       </w:r>
     </w:p>
     <w:p>
@@ -10024,14 +10074,14 @@
       <w:pPr>
         <w:pStyle w:val="Titolo1"/>
       </w:pPr>
-      <w:bookmarkStart w:id="15" w:name="_Toc429059808"/>
-      <w:bookmarkStart w:id="16" w:name="_Toc94790454"/>
+      <w:bookmarkStart w:id="16" w:name="_Toc429059808"/>
+      <w:bookmarkStart w:id="17" w:name="_Toc94790454"/>
       <w:r>
         <w:lastRenderedPageBreak/>
         <w:t>Progettazione</w:t>
       </w:r>
-      <w:bookmarkEnd w:id="15"/>
       <w:bookmarkEnd w:id="16"/>
+      <w:bookmarkEnd w:id="17"/>
     </w:p>
     <w:p>
       <w:pPr>
@@ -10057,13 +10107,13 @@
       <w:pPr>
         <w:pStyle w:val="Titolo2"/>
       </w:pPr>
-      <w:bookmarkStart w:id="17" w:name="_Toc429059809"/>
-      <w:bookmarkStart w:id="18" w:name="_Toc94790455"/>
+      <w:bookmarkStart w:id="18" w:name="_Toc429059809"/>
+      <w:bookmarkStart w:id="19" w:name="_Toc94790455"/>
       <w:r>
         <w:t>Design dell’architettura del sistema</w:t>
       </w:r>
-      <w:bookmarkEnd w:id="17"/>
       <w:bookmarkEnd w:id="18"/>
+      <w:bookmarkEnd w:id="19"/>
     </w:p>
     <w:p>
       <w:pPr>
@@ -10100,6 +10150,7 @@
       </w:pPr>
       <w:r>
         <w:rPr>
+          <w:noProof/>
           <w:lang w:val="it-IT"/>
         </w:rPr>
         <w:drawing>
@@ -10118,7 +10169,7 @@
                     <pic:cNvPicPr/>
                   </pic:nvPicPr>
                   <pic:blipFill>
-                    <a:blip r:embed="rId9"/>
+                    <a:blip r:embed="rId10"/>
                     <a:stretch>
                       <a:fillRect/>
                     </a:stretch>
@@ -10142,78 +10193,96 @@
     <w:p>
       <w:pPr>
         <w:rPr>
+          <w:lang w:val="it-IT"/>
+        </w:rPr>
+      </w:pPr>
+      <w:r>
+        <w:rPr>
+          <w:lang w:val="it-IT"/>
+        </w:rPr>
+        <w:t xml:space="preserve">L’utente una volta digitato </w:t>
+      </w:r>
+      <w:proofErr w:type="spellStart"/>
+      <w:r>
+        <w:rPr>
+          <w:lang w:val="it-IT"/>
+        </w:rPr>
+        <w:t>l’url</w:t>
+      </w:r>
+      <w:proofErr w:type="spellEnd"/>
+      <w:r>
+        <w:rPr>
+          <w:lang w:val="it-IT"/>
+        </w:rPr>
+        <w:t xml:space="preserve"> del nostro applicativo riceverà le view dal </w:t>
+      </w:r>
+      <w:proofErr w:type="spellStart"/>
+      <w:r>
+        <w:rPr>
+          <w:lang w:val="it-IT"/>
+        </w:rPr>
+        <w:t>WebServer</w:t>
+      </w:r>
+      <w:proofErr w:type="spellEnd"/>
+      <w:r>
+        <w:rPr>
+          <w:lang w:val="it-IT"/>
+        </w:rPr>
+        <w:t xml:space="preserve"> che si situa nel server </w:t>
+      </w:r>
+      <w:proofErr w:type="spellStart"/>
+      <w:r>
+        <w:rPr>
+          <w:lang w:val="it-IT"/>
+        </w:rPr>
+        <w:t>Infomaniak</w:t>
+      </w:r>
+      <w:proofErr w:type="spellEnd"/>
+      <w:r>
+        <w:rPr>
+          <w:lang w:val="it-IT"/>
+        </w:rPr>
+        <w:t>. Poi l’uten</w:t>
+      </w:r>
+      <w:r>
+        <w:rPr>
+          <w:lang w:val="it-IT"/>
+        </w:rPr>
+        <w:t xml:space="preserve">te può registrarsi o accedere grazie al </w:t>
+      </w:r>
+      <w:r>
+        <w:rPr>
+          <w:lang w:val="it-IT"/>
+        </w:rPr>
+        <w:t xml:space="preserve"> </w:t>
+      </w:r>
+      <w:r>
+        <w:rPr>
+          <w:lang w:val="it-IT"/>
+        </w:rPr>
+        <w:t>database con tutti gli utenti registratati.</w:t>
+      </w:r>
+    </w:p>
+    <w:p>
+      <w:pPr>
+        <w:rPr>
+          <w:lang w:val="it-IT"/>
+        </w:rPr>
+      </w:pPr>
+      <w:r>
+        <w:rPr>
+          <w:lang w:val="it-IT"/>
+        </w:rPr>
+        <w:br w:type="page"/>
+      </w:r>
+    </w:p>
+    <w:p>
+      <w:pPr>
+        <w:rPr>
           <w:u w:val="single"/>
           <w:lang w:val="it-IT"/>
         </w:rPr>
       </w:pPr>
-      <w:r>
-        <w:rPr>
-          <w:lang w:val="it-IT"/>
-        </w:rPr>
-        <w:t xml:space="preserve">L’utente una volta digitato </w:t>
-      </w:r>
-      <w:proofErr w:type="spellStart"/>
-      <w:r>
-        <w:rPr>
-          <w:lang w:val="it-IT"/>
-        </w:rPr>
-        <w:t>l’url</w:t>
-      </w:r>
-      <w:proofErr w:type="spellEnd"/>
-      <w:r>
-        <w:rPr>
-          <w:lang w:val="it-IT"/>
-        </w:rPr>
-        <w:t xml:space="preserve"> del nostro applicativo riceverà le view dal </w:t>
-      </w:r>
-      <w:proofErr w:type="spellStart"/>
-      <w:r>
-        <w:rPr>
-          <w:lang w:val="it-IT"/>
-        </w:rPr>
-        <w:t>WebServer</w:t>
-      </w:r>
-      <w:proofErr w:type="spellEnd"/>
-      <w:r>
-        <w:rPr>
-          <w:lang w:val="it-IT"/>
-        </w:rPr>
-        <w:t xml:space="preserve"> che si situa nel server </w:t>
-      </w:r>
-      <w:proofErr w:type="spellStart"/>
-      <w:r>
-        <w:rPr>
-          <w:lang w:val="it-IT"/>
-        </w:rPr>
-        <w:t>Infomaniak</w:t>
-      </w:r>
-      <w:proofErr w:type="spellEnd"/>
-      <w:r>
-        <w:rPr>
-          <w:lang w:val="it-IT"/>
-        </w:rPr>
-        <w:t>. Poi l’uten</w:t>
-      </w:r>
-      <w:r>
-        <w:rPr>
-          <w:lang w:val="it-IT"/>
-        </w:rPr>
-        <w:t xml:space="preserve">te può registrarsi o accedere grazie al </w:t>
-      </w:r>
-      <w:r>
-        <w:rPr>
-          <w:lang w:val="it-IT"/>
-        </w:rPr>
-        <w:t xml:space="preserve"> </w:t>
-      </w:r>
-      <w:r>
-        <w:rPr>
-          <w:lang w:val="it-IT"/>
-        </w:rPr>
-        <w:t>database con tutti gli utenti registratati.</w:t>
-      </w:r>
-      <w:bookmarkStart w:id="19" w:name="_GoBack"/>
-      <w:bookmarkEnd w:id="19"/>
     </w:p>
     <w:p>
       <w:pPr>
@@ -10222,6 +10291,75 @@
       <w:bookmarkStart w:id="20" w:name="_Toc429059810"/>
       <w:bookmarkStart w:id="21" w:name="_Toc94790456"/>
       <w:r>
+        <w:rPr>
+          <w:noProof/>
+        </w:rPr>
+        <w:drawing>
+          <wp:anchor distT="0" distB="0" distL="114300" distR="114300" simplePos="0" relativeHeight="251658240" behindDoc="1" locked="0" layoutInCell="1" allowOverlap="1" wp14:anchorId="79293569" wp14:editId="115108F1">
+            <wp:simplePos x="0" y="0"/>
+            <wp:positionH relativeFrom="margin">
+              <wp:align>right</wp:align>
+            </wp:positionH>
+            <wp:positionV relativeFrom="paragraph">
+              <wp:posOffset>498475</wp:posOffset>
+            </wp:positionV>
+            <wp:extent cx="6115050" cy="2895600"/>
+            <wp:effectExtent l="0" t="0" r="0" b="0"/>
+            <wp:wrapTight wrapText="bothSides">
+              <wp:wrapPolygon edited="0">
+                <wp:start x="0" y="0"/>
+                <wp:lineTo x="0" y="21458"/>
+                <wp:lineTo x="21533" y="21458"/>
+                <wp:lineTo x="21533" y="0"/>
+                <wp:lineTo x="0" y="0"/>
+              </wp:wrapPolygon>
+            </wp:wrapTight>
+            <wp:docPr id="7" name="Immagine 7"/>
+            <wp:cNvGraphicFramePr>
+              <a:graphicFrameLocks xmlns:a="http://schemas.openxmlformats.org/drawingml/2006/main" noChangeAspect="1"/>
+            </wp:cNvGraphicFramePr>
+            <a:graphic xmlns:a="http://schemas.openxmlformats.org/drawingml/2006/main">
+              <a:graphicData uri="http://schemas.openxmlformats.org/drawingml/2006/picture">
+                <pic:pic xmlns:pic="http://schemas.openxmlformats.org/drawingml/2006/picture">
+                  <pic:nvPicPr>
+                    <pic:cNvPr id="0" name="Picture 7"/>
+                    <pic:cNvPicPr>
+                      <a:picLocks noChangeAspect="1" noChangeArrowheads="1"/>
+                    </pic:cNvPicPr>
+                  </pic:nvPicPr>
+                  <pic:blipFill>
+                    <a:blip r:embed="rId11">
+                      <a:extLst>
+                        <a:ext uri="{28A0092B-C50C-407E-A947-70E740481C1C}">
+                          <a14:useLocalDpi xmlns:a14="http://schemas.microsoft.com/office/drawing/2010/main" val="0"/>
+                        </a:ext>
+                      </a:extLst>
+                    </a:blip>
+                    <a:srcRect/>
+                    <a:stretch>
+                      <a:fillRect/>
+                    </a:stretch>
+                  </pic:blipFill>
+                  <pic:spPr bwMode="auto">
+                    <a:xfrm>
+                      <a:off x="0" y="0"/>
+                      <a:ext cx="6115050" cy="2895600"/>
+                    </a:xfrm>
+                    <a:prstGeom prst="rect">
+                      <a:avLst/>
+                    </a:prstGeom>
+                    <a:noFill/>
+                    <a:ln>
+                      <a:noFill/>
+                    </a:ln>
+                  </pic:spPr>
+                </pic:pic>
+              </a:graphicData>
+            </a:graphic>
+          </wp:anchor>
+        </w:drawing>
+      </w:r>
+      <w:r>
         <w:t>Design dei dati</w:t>
       </w:r>
       <w:r>
@@ -10232,47 +10370,108 @@
     </w:p>
     <w:p>
       <w:pPr>
-        <w:rPr>
-          <w:lang w:val="it-IT"/>
-        </w:rPr>
-      </w:pPr>
-      <w:r>
-        <w:rPr>
-          <w:lang w:val="it-IT"/>
-        </w:rPr>
-        <w:t xml:space="preserve">Descrizione delle strutture di dati utilizzate dal programma in base agli attributi e le </w:t>
-      </w:r>
-      <w:r>
-        <w:rPr>
-          <w:lang w:val="it-IT"/>
-        </w:rPr>
-        <w:t>relazioni degli oggetti in uso.</w:t>
-      </w:r>
-    </w:p>
-    <w:p>
-      <w:pPr>
-        <w:rPr>
-          <w:lang w:val="it-IT"/>
-        </w:rPr>
-      </w:pPr>
-      <w:r>
-        <w:rPr>
-          <w:lang w:val="it-IT"/>
-        </w:rPr>
-        <w:t>Schema E-R, schema logico e descrizione.</w:t>
-      </w:r>
-    </w:p>
-    <w:p>
-      <w:pPr>
-        <w:rPr>
-          <w:lang w:val="it-IT"/>
-        </w:rPr>
-      </w:pPr>
-      <w:r>
-        <w:rPr>
-          <w:lang w:val="it-IT"/>
-        </w:rPr>
-        <w:t>Se il diagramma E-R viene modificato, sulla doc dovrà apparire l’ultima versione, mentre le vecchie saranno sui diari.</w:t>
+        <w:pStyle w:val="Titolo2"/>
+        <w:numPr>
+          <w:ilvl w:val="0"/>
+          <w:numId w:val="0"/>
+        </w:numPr>
+        <w:rPr>
+          <w:b w:val="0"/>
+        </w:rPr>
+      </w:pPr>
+      <w:r>
+        <w:rPr>
+          <w:b w:val="0"/>
+        </w:rPr>
+        <w:t xml:space="preserve">Ho creato il database di nome </w:t>
+      </w:r>
+      <w:proofErr w:type="spellStart"/>
+      <w:r>
+        <w:rPr>
+          <w:b w:val="0"/>
+        </w:rPr>
+        <w:t>dattiloking</w:t>
+      </w:r>
+      <w:proofErr w:type="spellEnd"/>
+      <w:r>
+        <w:rPr>
+          <w:b w:val="0"/>
+        </w:rPr>
+        <w:t xml:space="preserve"> con cinque tabelle al suo interno, una tabella “stanza” la quale ha i campi codice, il quale rappresenta un codice univoco il quale serve ad accedere alla stanza del multiplayer, “vincitore” il quale ha salvato il nickname del vincitore della stanza attuale e “</w:t>
+      </w:r>
+      <w:proofErr w:type="spellStart"/>
+      <w:r>
+        <w:rPr>
+          <w:b w:val="0"/>
+        </w:rPr>
+        <w:t>numeroTurni</w:t>
+      </w:r>
+      <w:proofErr w:type="spellEnd"/>
+      <w:r>
+        <w:rPr>
+          <w:b w:val="0"/>
+        </w:rPr>
+        <w:t>” il quale indica il numero di turni che la stanza ha avuto.</w:t>
+      </w:r>
+    </w:p>
+    <w:p>
+      <w:pPr>
+        <w:rPr>
+          <w:lang w:val="it-IT"/>
+        </w:rPr>
+      </w:pPr>
+      <w:r>
+        <w:rPr>
+          <w:lang w:val="it-IT"/>
+        </w:rPr>
+        <w:t>La tabella “frase” contiene le frasi che devono apparire quando ci si esercita e quando si gioca alla modalità multiplayer</w:t>
+      </w:r>
+      <w:r>
+        <w:rPr>
+          <w:lang w:val="it-IT"/>
+        </w:rPr>
+        <w:t>, la lingua della frase e la lunghezza.</w:t>
+      </w:r>
+    </w:p>
+    <w:p>
+      <w:pPr>
+        <w:rPr>
+          <w:lang w:val="it-IT"/>
+        </w:rPr>
+      </w:pPr>
+      <w:r>
+        <w:rPr>
+          <w:lang w:val="it-IT"/>
+        </w:rPr>
+        <w:t>Ci sono inoltre due tabelle: “</w:t>
+      </w:r>
+      <w:proofErr w:type="spellStart"/>
+      <w:r>
+        <w:rPr>
+          <w:lang w:val="it-IT"/>
+        </w:rPr>
+        <w:t>turno_storico</w:t>
+      </w:r>
+      <w:proofErr w:type="spellEnd"/>
+      <w:r>
+        <w:rPr>
+          <w:lang w:val="it-IT"/>
+        </w:rPr>
+        <w:t>” e “</w:t>
+      </w:r>
+      <w:proofErr w:type="spellStart"/>
+      <w:r>
+        <w:rPr>
+          <w:lang w:val="it-IT"/>
+        </w:rPr>
+        <w:t>turno_odierno</w:t>
+      </w:r>
+      <w:proofErr w:type="spellEnd"/>
+      <w:r>
+        <w:rPr>
+          <w:lang w:val="it-IT"/>
+        </w:rPr>
+        <w:t>” le quali contengono i dati di tutti i turni dei giocatori, per quanto riguarda la giornata stessa e lo storico totale. Infine è presente una tabella “utente” la quale salva lo username il quale deve essere univoco e la password degli utenti una volta che si registrano.</w:t>
       </w:r>
     </w:p>
     <w:p>
@@ -12793,10 +12992,10 @@
       </w:pPr>
     </w:p>
     <w:sectPr>
-      <w:headerReference w:type="default" r:id="rId10"/>
-      <w:footerReference w:type="default" r:id="rId11"/>
-      <w:headerReference w:type="first" r:id="rId12"/>
-      <w:footerReference w:type="first" r:id="rId13"/>
+      <w:headerReference w:type="default" r:id="rId12"/>
+      <w:footerReference w:type="default" r:id="rId13"/>
+      <w:headerReference w:type="first" r:id="rId14"/>
+      <w:footerReference w:type="first" r:id="rId15"/>
       <w:pgSz w:w="11906" w:h="16838"/>
       <w:pgMar w:top="1985" w:right="1134" w:bottom="1418" w:left="1134" w:header="567" w:footer="567" w:gutter="0"/>
       <w:pgNumType w:start="1"/>
@@ -12838,14 +13037,27 @@
     <w:r>
       <w:tab/>
     </w:r>
-    <w:fldSimple w:instr=" FILENAME ">
-      <w:r>
-        <w:rPr>
-          <w:noProof/>
-        </w:rPr>
-        <w:t>D2. Modello documentazione progetto.docx</w:t>
-      </w:r>
-    </w:fldSimple>
+    <w:r>
+      <w:fldChar w:fldCharType="begin"/>
+    </w:r>
+    <w:r>
+      <w:instrText xml:space="preserve"> FILENAME </w:instrText>
+    </w:r>
+    <w:r>
+      <w:fldChar w:fldCharType="separate"/>
+    </w:r>
+    <w:r>
+      <w:rPr>
+        <w:noProof/>
+      </w:rPr>
+      <w:t>D2. Modello documentazione progetto.docx</w:t>
+    </w:r>
+    <w:r>
+      <w:rPr>
+        <w:noProof/>
+      </w:rPr>
+      <w:fldChar w:fldCharType="end"/>
+    </w:r>
     <w:r>
       <w:tab/>
       <w:t xml:space="preserve">Versione: 03.02.2022 </w:t>
@@ -12960,21 +13172,7 @@
             <w:rPr>
               <w:lang w:val="it-IT"/>
             </w:rPr>
-            <w:t xml:space="preserve">, Leonardo Sciara, </w:t>
-          </w:r>
-          <w:proofErr w:type="spellStart"/>
-          <w:r>
-            <w:rPr>
-              <w:lang w:val="it-IT"/>
-            </w:rPr>
-            <w:t>Nemanja</w:t>
-          </w:r>
-          <w:proofErr w:type="spellEnd"/>
-          <w:r>
-            <w:rPr>
-              <w:lang w:val="it-IT"/>
-            </w:rPr>
-            <w:t xml:space="preserve"> Zecevic, Robin Sartore</w:t>
+            <w:t>, Leonardo Sciara, Nemanja Zecevic, Robin Sartore</w:t>
           </w:r>
         </w:p>
       </w:tc>
@@ -17837,7 +18035,7 @@
 </file>
 
 <file path=customXml/itemProps1.xml><?xml version="1.0" encoding="utf-8"?>
-<ds:datastoreItem xmlns:ds="http://schemas.openxmlformats.org/officeDocument/2006/customXml" ds:itemID="{790A0579-791B-4C37-8950-1723471318BB}">
+<ds:datastoreItem xmlns:ds="http://schemas.openxmlformats.org/officeDocument/2006/customXml" ds:itemID="{77349A71-BC9C-4FBB-A7C7-026F02236D4C}">
   <ds:schemaRefs>
     <ds:schemaRef ds:uri="http://schemas.openxmlformats.org/officeDocument/2006/bibliography"/>
   </ds:schemaRefs>

</xml_diff>

<commit_message>
Documentazione Indice delle figure
</commit_message>
<xml_diff>
--- a/3_Documentazione/Documentazione DattiloKing.docx
+++ b/3_Documentazione/Documentazione DattiloKing.docx
@@ -12546,20 +12546,37 @@
           <w:lang w:val="it-IT"/>
         </w:rPr>
       </w:pPr>
+      <w:bookmarkStart w:id="9" w:name="_Toc190854961"/>
+      <w:bookmarkStart w:id="10" w:name="_Toc190855066"/>
       <w:r>
         <w:t xml:space="preserve">Figura </w:t>
       </w:r>
-      <w:fldSimple w:instr=" SEQ Figura \* ARABIC ">
-        <w:r>
-          <w:rPr>
-            <w:noProof/>
-          </w:rPr>
-          <w:t>1</w:t>
-        </w:r>
-      </w:fldSimple>
+      <w:r>
+        <w:fldChar w:fldCharType="begin"/>
+      </w:r>
+      <w:r>
+        <w:instrText xml:space="preserve"> SEQ Figura \* ARABIC </w:instrText>
+      </w:r>
+      <w:r>
+        <w:fldChar w:fldCharType="separate"/>
+      </w:r>
+      <w:r>
+        <w:rPr>
+          <w:noProof/>
+        </w:rPr>
+        <w:t>1</w:t>
+      </w:r>
+      <w:r>
+        <w:rPr>
+          <w:noProof/>
+        </w:rPr>
+        <w:fldChar w:fldCharType="end"/>
+      </w:r>
       <w:r>
         <w:t xml:space="preserve"> Schema Use Case</w:t>
       </w:r>
+      <w:bookmarkEnd w:id="9"/>
+      <w:bookmarkEnd w:id="10"/>
     </w:p>
     <w:p>
       <w:pPr>
@@ -12606,12 +12623,12 @@
       <w:pPr>
         <w:pStyle w:val="Titolo2"/>
       </w:pPr>
-      <w:bookmarkStart w:id="9" w:name="_Toc94790450"/>
+      <w:bookmarkStart w:id="11" w:name="_Toc94790450"/>
       <w:r>
         <w:lastRenderedPageBreak/>
         <w:t>Pianificazione</w:t>
       </w:r>
-      <w:bookmarkEnd w:id="9"/>
+      <w:bookmarkEnd w:id="11"/>
     </w:p>
     <w:p>
       <w:pPr>
@@ -12619,6 +12636,7 @@
       </w:pPr>
       <w:r>
         <w:rPr>
+          <w:noProof/>
           <w:lang w:val="it-IT"/>
         </w:rPr>
         <w:drawing>
@@ -12657,7 +12675,7 @@
           </wp:inline>
         </w:drawing>
       </w:r>
-      <w:bookmarkStart w:id="10" w:name="_Toc94790451"/>
+      <w:bookmarkStart w:id="12" w:name="_Toc94790451"/>
     </w:p>
     <w:p>
       <w:pPr>
@@ -12667,17 +12685,32 @@
           <w:lang w:val="it-IT"/>
         </w:rPr>
       </w:pPr>
+      <w:bookmarkStart w:id="13" w:name="_Toc190854962"/>
+      <w:bookmarkStart w:id="14" w:name="_Toc190855067"/>
       <w:r>
         <w:t xml:space="preserve">Figura </w:t>
       </w:r>
-      <w:fldSimple w:instr=" SEQ Figura \* ARABIC ">
-        <w:r>
-          <w:rPr>
-            <w:noProof/>
-          </w:rPr>
-          <w:t>2</w:t>
-        </w:r>
-      </w:fldSimple>
+      <w:r>
+        <w:fldChar w:fldCharType="begin"/>
+      </w:r>
+      <w:r>
+        <w:instrText xml:space="preserve"> SEQ Figura \* ARABIC </w:instrText>
+      </w:r>
+      <w:r>
+        <w:fldChar w:fldCharType="separate"/>
+      </w:r>
+      <w:r>
+        <w:rPr>
+          <w:noProof/>
+        </w:rPr>
+        <w:t>2</w:t>
+      </w:r>
+      <w:r>
+        <w:rPr>
+          <w:noProof/>
+        </w:rPr>
+        <w:fldChar w:fldCharType="end"/>
+      </w:r>
       <w:r>
         <w:t xml:space="preserve"> Schema del </w:t>
       </w:r>
@@ -12685,6 +12718,8 @@
       <w:r>
         <w:t>Gantt</w:t>
       </w:r>
+      <w:bookmarkEnd w:id="13"/>
+      <w:bookmarkEnd w:id="14"/>
       <w:proofErr w:type="spellEnd"/>
     </w:p>
     <w:p>
@@ -12739,19 +12774,19 @@
         <w:lastRenderedPageBreak/>
         <w:t>Analisi dei mezzi</w:t>
       </w:r>
-      <w:bookmarkEnd w:id="10"/>
+      <w:bookmarkEnd w:id="12"/>
     </w:p>
     <w:p>
       <w:pPr>
         <w:pStyle w:val="Titolo3"/>
       </w:pPr>
-      <w:bookmarkStart w:id="11" w:name="_Toc413411419"/>
-      <w:bookmarkStart w:id="12" w:name="_Toc94790452"/>
+      <w:bookmarkStart w:id="15" w:name="_Toc413411419"/>
+      <w:bookmarkStart w:id="16" w:name="_Toc94790452"/>
       <w:r>
         <w:t>Software</w:t>
       </w:r>
-      <w:bookmarkEnd w:id="11"/>
-      <w:bookmarkEnd w:id="12"/>
+      <w:bookmarkEnd w:id="15"/>
+      <w:bookmarkEnd w:id="16"/>
     </w:p>
     <w:p>
       <w:pPr>
@@ -13122,13 +13157,13 @@
       <w:pPr>
         <w:pStyle w:val="Titolo3"/>
       </w:pPr>
-      <w:bookmarkStart w:id="13" w:name="_Toc413411420"/>
-      <w:bookmarkStart w:id="14" w:name="_Toc94790453"/>
+      <w:bookmarkStart w:id="17" w:name="_Toc413411420"/>
+      <w:bookmarkStart w:id="18" w:name="_Toc94790453"/>
       <w:r>
         <w:t>Hardware</w:t>
       </w:r>
-      <w:bookmarkEnd w:id="13"/>
-      <w:bookmarkEnd w:id="14"/>
+      <w:bookmarkEnd w:id="17"/>
+      <w:bookmarkEnd w:id="18"/>
     </w:p>
     <w:p>
       <w:pPr>
@@ -13297,13 +13332,13 @@
       <w:pPr>
         <w:pStyle w:val="Titolo1"/>
       </w:pPr>
-      <w:bookmarkStart w:id="15" w:name="_Toc429059808"/>
-      <w:bookmarkStart w:id="16" w:name="_Toc94790454"/>
+      <w:bookmarkStart w:id="19" w:name="_Toc429059808"/>
+      <w:bookmarkStart w:id="20" w:name="_Toc94790454"/>
       <w:r>
         <w:t>Progettazione</w:t>
       </w:r>
-      <w:bookmarkEnd w:id="15"/>
-      <w:bookmarkEnd w:id="16"/>
+      <w:bookmarkEnd w:id="19"/>
+      <w:bookmarkEnd w:id="20"/>
     </w:p>
     <w:p>
       <w:pPr>
@@ -13329,13 +13364,13 @@
       <w:pPr>
         <w:pStyle w:val="Titolo2"/>
       </w:pPr>
-      <w:bookmarkStart w:id="17" w:name="_Toc429059809"/>
-      <w:bookmarkStart w:id="18" w:name="_Toc94790455"/>
+      <w:bookmarkStart w:id="21" w:name="_Toc429059809"/>
+      <w:bookmarkStart w:id="22" w:name="_Toc94790455"/>
       <w:r>
         <w:t>Design dell’architettura del sistema</w:t>
       </w:r>
-      <w:bookmarkEnd w:id="17"/>
-      <w:bookmarkEnd w:id="18"/>
+      <w:bookmarkEnd w:id="21"/>
+      <w:bookmarkEnd w:id="22"/>
     </w:p>
     <w:p>
       <w:pPr>
@@ -13419,20 +13454,37 @@
           <w:lang w:val="it-IT"/>
         </w:rPr>
       </w:pPr>
+      <w:bookmarkStart w:id="23" w:name="_Toc190854963"/>
+      <w:bookmarkStart w:id="24" w:name="_Toc190855068"/>
       <w:r>
         <w:t xml:space="preserve">Figura </w:t>
       </w:r>
-      <w:fldSimple w:instr=" SEQ Figura \* ARABIC ">
-        <w:r>
-          <w:rPr>
-            <w:noProof/>
-          </w:rPr>
-          <w:t>3</w:t>
-        </w:r>
-      </w:fldSimple>
+      <w:r>
+        <w:fldChar w:fldCharType="begin"/>
+      </w:r>
+      <w:r>
+        <w:instrText xml:space="preserve"> SEQ Figura \* ARABIC </w:instrText>
+      </w:r>
+      <w:r>
+        <w:fldChar w:fldCharType="separate"/>
+      </w:r>
+      <w:r>
+        <w:rPr>
+          <w:noProof/>
+        </w:rPr>
+        <w:t>3</w:t>
+      </w:r>
+      <w:r>
+        <w:rPr>
+          <w:noProof/>
+        </w:rPr>
+        <w:fldChar w:fldCharType="end"/>
+      </w:r>
       <w:r>
         <w:t xml:space="preserve"> Schema delle strutture di sistema</w:t>
       </w:r>
+      <w:bookmarkEnd w:id="23"/>
+      <w:bookmarkEnd w:id="24"/>
     </w:p>
     <w:p>
       <w:pPr>
@@ -13532,8 +13584,8 @@
       <w:pPr>
         <w:pStyle w:val="Titolo2"/>
       </w:pPr>
-      <w:bookmarkStart w:id="19" w:name="_Toc429059810"/>
-      <w:bookmarkStart w:id="20" w:name="_Toc94790456"/>
+      <w:bookmarkStart w:id="25" w:name="_Toc429059810"/>
+      <w:bookmarkStart w:id="26" w:name="_Toc94790456"/>
       <w:r>
         <w:rPr>
           <w:noProof/>
@@ -13593,20 +13645,37 @@
                                 <w:lang w:val="it-IT"/>
                               </w:rPr>
                             </w:pPr>
+                            <w:bookmarkStart w:id="27" w:name="_Toc190854964"/>
+                            <w:bookmarkStart w:id="28" w:name="_Toc190855069"/>
                             <w:r>
                               <w:t xml:space="preserve">Figura </w:t>
                             </w:r>
-                            <w:fldSimple w:instr=" SEQ Figura \* ARABIC ">
-                              <w:r>
-                                <w:rPr>
-                                  <w:noProof/>
-                                </w:rPr>
-                                <w:t>4</w:t>
-                              </w:r>
-                            </w:fldSimple>
+                            <w:r>
+                              <w:fldChar w:fldCharType="begin"/>
+                            </w:r>
+                            <w:r>
+                              <w:instrText xml:space="preserve"> SEQ Figura \* ARABIC </w:instrText>
+                            </w:r>
+                            <w:r>
+                              <w:fldChar w:fldCharType="separate"/>
+                            </w:r>
+                            <w:r>
+                              <w:rPr>
+                                <w:noProof/>
+                              </w:rPr>
+                              <w:t>4</w:t>
+                            </w:r>
+                            <w:r>
+                              <w:rPr>
+                                <w:noProof/>
+                              </w:rPr>
+                              <w:fldChar w:fldCharType="end"/>
+                            </w:r>
                             <w:r>
                               <w:t xml:space="preserve"> Schema E-R</w:t>
                             </w:r>
+                            <w:bookmarkEnd w:id="27"/>
+                            <w:bookmarkEnd w:id="28"/>
                           </w:p>
                         </w:txbxContent>
                       </wps:txbx>
@@ -13642,20 +13711,37 @@
                           <w:lang w:val="it-IT"/>
                         </w:rPr>
                       </w:pPr>
+                      <w:bookmarkStart w:id="29" w:name="_Toc190854964"/>
+                      <w:bookmarkStart w:id="30" w:name="_Toc190855069"/>
                       <w:r>
                         <w:t xml:space="preserve">Figura </w:t>
                       </w:r>
-                      <w:fldSimple w:instr=" SEQ Figura \* ARABIC ">
-                        <w:r>
-                          <w:rPr>
-                            <w:noProof/>
-                          </w:rPr>
-                          <w:t>4</w:t>
-                        </w:r>
-                      </w:fldSimple>
+                      <w:r>
+                        <w:fldChar w:fldCharType="begin"/>
+                      </w:r>
+                      <w:r>
+                        <w:instrText xml:space="preserve"> SEQ Figura \* ARABIC </w:instrText>
+                      </w:r>
+                      <w:r>
+                        <w:fldChar w:fldCharType="separate"/>
+                      </w:r>
+                      <w:r>
+                        <w:rPr>
+                          <w:noProof/>
+                        </w:rPr>
+                        <w:t>4</w:t>
+                      </w:r>
+                      <w:r>
+                        <w:rPr>
+                          <w:noProof/>
+                        </w:rPr>
+                        <w:fldChar w:fldCharType="end"/>
+                      </w:r>
                       <w:r>
                         <w:t xml:space="preserve"> Schema E-R</w:t>
                       </w:r>
+                      <w:bookmarkEnd w:id="29"/>
+                      <w:bookmarkEnd w:id="30"/>
                     </w:p>
                   </w:txbxContent>
                 </v:textbox>
@@ -13740,8 +13826,8 @@
       <w:r>
         <w:t xml:space="preserve"> e database</w:t>
       </w:r>
-      <w:bookmarkEnd w:id="19"/>
-      <w:bookmarkEnd w:id="20"/>
+      <w:bookmarkEnd w:id="25"/>
+      <w:bookmarkEnd w:id="26"/>
     </w:p>
     <w:p>
       <w:pPr>
@@ -13853,13 +13939,13 @@
       <w:pPr>
         <w:pStyle w:val="Titolo2"/>
       </w:pPr>
-      <w:bookmarkStart w:id="21" w:name="_Toc429059811"/>
-      <w:bookmarkStart w:id="22" w:name="_Toc94790457"/>
+      <w:bookmarkStart w:id="31" w:name="_Toc429059811"/>
+      <w:bookmarkStart w:id="32" w:name="_Toc94790457"/>
       <w:r>
         <w:t>Design delle interfacce</w:t>
       </w:r>
-      <w:bookmarkEnd w:id="21"/>
-      <w:bookmarkEnd w:id="22"/>
+      <w:bookmarkEnd w:id="31"/>
+      <w:bookmarkEnd w:id="32"/>
     </w:p>
     <w:p>
       <w:pPr>
@@ -13898,13 +13984,13 @@
       <w:pPr>
         <w:pStyle w:val="Titolo2"/>
       </w:pPr>
-      <w:bookmarkStart w:id="23" w:name="_Toc429059812"/>
-      <w:bookmarkStart w:id="24" w:name="_Toc94790458"/>
+      <w:bookmarkStart w:id="33" w:name="_Toc429059812"/>
+      <w:bookmarkStart w:id="34" w:name="_Toc94790458"/>
       <w:r>
         <w:t>Design procedurale</w:t>
       </w:r>
-      <w:bookmarkEnd w:id="23"/>
-      <w:bookmarkEnd w:id="24"/>
+      <w:bookmarkEnd w:id="33"/>
+      <w:bookmarkEnd w:id="34"/>
     </w:p>
     <w:p>
       <w:pPr>
@@ -14080,14 +14166,14 @@
           <w:bottom w:val="single" w:sz="4" w:space="1" w:color="auto"/>
         </w:pBdr>
       </w:pPr>
-      <w:bookmarkStart w:id="25" w:name="_Toc461179222"/>
-      <w:bookmarkStart w:id="26" w:name="_Toc94790459"/>
+      <w:bookmarkStart w:id="35" w:name="_Toc461179222"/>
+      <w:bookmarkStart w:id="36" w:name="_Toc94790459"/>
       <w:r>
         <w:lastRenderedPageBreak/>
         <w:t>Implementazione</w:t>
       </w:r>
-      <w:bookmarkEnd w:id="25"/>
-      <w:bookmarkEnd w:id="26"/>
+      <w:bookmarkEnd w:id="35"/>
+      <w:bookmarkEnd w:id="36"/>
     </w:p>
     <w:p>
       <w:r>
@@ -14155,28 +14241,28 @@
           <w:lang w:val="it-IT"/>
         </w:rPr>
       </w:pPr>
-      <w:bookmarkStart w:id="27" w:name="_Toc461179223"/>
-      <w:bookmarkStart w:id="28" w:name="_Toc94790460"/>
+      <w:bookmarkStart w:id="37" w:name="_Toc461179223"/>
+      <w:bookmarkStart w:id="38" w:name="_Toc94790460"/>
       <w:r>
         <w:rPr>
           <w:lang w:val="it-IT"/>
         </w:rPr>
         <w:t>Test</w:t>
       </w:r>
-      <w:bookmarkEnd w:id="27"/>
-      <w:bookmarkEnd w:id="28"/>
+      <w:bookmarkEnd w:id="37"/>
+      <w:bookmarkEnd w:id="38"/>
     </w:p>
     <w:p>
       <w:pPr>
         <w:pStyle w:val="Titolo2"/>
       </w:pPr>
-      <w:bookmarkStart w:id="29" w:name="_Toc461179224"/>
-      <w:bookmarkStart w:id="30" w:name="_Toc94790461"/>
+      <w:bookmarkStart w:id="39" w:name="_Toc461179224"/>
+      <w:bookmarkStart w:id="40" w:name="_Toc94790461"/>
       <w:r>
         <w:t>Protocollo di test</w:t>
       </w:r>
-      <w:bookmarkEnd w:id="29"/>
-      <w:bookmarkEnd w:id="30"/>
+      <w:bookmarkEnd w:id="39"/>
+      <w:bookmarkEnd w:id="40"/>
     </w:p>
     <w:p>
       <w:pPr>
@@ -15213,27 +15299,25 @@
           <w:lang w:val="fr-CH"/>
         </w:rPr>
       </w:pPr>
-      <w:bookmarkStart w:id="31" w:name="_Toc461179225"/>
+      <w:bookmarkStart w:id="41" w:name="_Toc461179225"/>
       <w:r>
         <w:rPr>
           <w:lang w:val="fr-CH"/>
         </w:rPr>
         <w:br w:type="page"/>
       </w:r>
-      <w:bookmarkStart w:id="32" w:name="_GoBack"/>
-      <w:bookmarkEnd w:id="32"/>
     </w:p>
     <w:p>
       <w:pPr>
         <w:pStyle w:val="Titolo2"/>
       </w:pPr>
-      <w:bookmarkStart w:id="33" w:name="_Toc94790462"/>
+      <w:bookmarkStart w:id="42" w:name="_Toc94790462"/>
       <w:r>
         <w:lastRenderedPageBreak/>
         <w:t>Risultati test</w:t>
       </w:r>
-      <w:bookmarkEnd w:id="31"/>
-      <w:bookmarkEnd w:id="33"/>
+      <w:bookmarkEnd w:id="41"/>
+      <w:bookmarkEnd w:id="42"/>
     </w:p>
     <w:p>
       <w:pPr>
@@ -15252,16 +15336,16 @@
       <w:pPr>
         <w:pStyle w:val="Titolo2"/>
       </w:pPr>
-      <w:bookmarkStart w:id="34" w:name="_Toc461179226"/>
-      <w:bookmarkStart w:id="35" w:name="_Toc94790463"/>
+      <w:bookmarkStart w:id="43" w:name="_Toc461179226"/>
+      <w:bookmarkStart w:id="44" w:name="_Toc94790463"/>
       <w:r>
         <w:t>Mancanze</w:t>
       </w:r>
       <w:r>
         <w:t>/limitazioni conosciute</w:t>
       </w:r>
-      <w:bookmarkEnd w:id="34"/>
-      <w:bookmarkEnd w:id="35"/>
+      <w:bookmarkEnd w:id="43"/>
+      <w:bookmarkEnd w:id="44"/>
     </w:p>
     <w:p>
       <w:pPr>
@@ -15283,16 +15367,16 @@
           <w:lang w:val="it-IT"/>
         </w:rPr>
       </w:pPr>
-      <w:bookmarkStart w:id="36" w:name="_Toc461179227"/>
-      <w:bookmarkStart w:id="37" w:name="_Toc94790464"/>
+      <w:bookmarkStart w:id="45" w:name="_Toc461179227"/>
+      <w:bookmarkStart w:id="46" w:name="_Toc94790464"/>
       <w:r>
         <w:rPr>
           <w:lang w:val="it-IT"/>
         </w:rPr>
         <w:t>Consuntivo</w:t>
       </w:r>
-      <w:bookmarkEnd w:id="36"/>
-      <w:bookmarkEnd w:id="37"/>
+      <w:bookmarkEnd w:id="45"/>
+      <w:bookmarkEnd w:id="46"/>
     </w:p>
     <w:p>
       <w:pPr>
@@ -15352,16 +15436,16 @@
           <w:lang w:val="it-IT"/>
         </w:rPr>
       </w:pPr>
-      <w:bookmarkStart w:id="38" w:name="_Toc461179228"/>
-      <w:bookmarkStart w:id="39" w:name="_Toc94790465"/>
+      <w:bookmarkStart w:id="47" w:name="_Toc461179228"/>
+      <w:bookmarkStart w:id="48" w:name="_Toc94790465"/>
       <w:r>
         <w:rPr>
           <w:lang w:val="it-IT"/>
         </w:rPr>
         <w:t>Conclusioni</w:t>
       </w:r>
-      <w:bookmarkEnd w:id="38"/>
-      <w:bookmarkEnd w:id="39"/>
+      <w:bookmarkEnd w:id="47"/>
+      <w:bookmarkEnd w:id="48"/>
     </w:p>
     <w:p>
       <w:pPr>
@@ -15452,13 +15536,13 @@
       <w:pPr>
         <w:pStyle w:val="Titolo2"/>
       </w:pPr>
-      <w:bookmarkStart w:id="40" w:name="_Toc461179229"/>
-      <w:bookmarkStart w:id="41" w:name="_Toc94790466"/>
+      <w:bookmarkStart w:id="49" w:name="_Toc461179229"/>
+      <w:bookmarkStart w:id="50" w:name="_Toc94790466"/>
       <w:r>
         <w:t>Sviluppi futuri</w:t>
       </w:r>
-      <w:bookmarkEnd w:id="40"/>
-      <w:bookmarkEnd w:id="41"/>
+      <w:bookmarkEnd w:id="49"/>
+      <w:bookmarkEnd w:id="50"/>
     </w:p>
     <w:p>
       <w:pPr>
@@ -15477,13 +15561,13 @@
       <w:pPr>
         <w:pStyle w:val="Titolo2"/>
       </w:pPr>
-      <w:bookmarkStart w:id="42" w:name="_Toc461179230"/>
-      <w:bookmarkStart w:id="43" w:name="_Toc94790467"/>
+      <w:bookmarkStart w:id="51" w:name="_Toc461179230"/>
+      <w:bookmarkStart w:id="52" w:name="_Toc94790467"/>
       <w:r>
         <w:t>Considerazioni personali</w:t>
       </w:r>
-      <w:bookmarkEnd w:id="42"/>
-      <w:bookmarkEnd w:id="43"/>
+      <w:bookmarkEnd w:id="51"/>
+      <w:bookmarkEnd w:id="52"/>
     </w:p>
     <w:p>
       <w:pPr>
@@ -15506,20 +15590,369 @@
     </w:p>
     <w:p>
       <w:pPr>
+        <w:rPr>
+          <w:lang w:val="it-IT"/>
+        </w:rPr>
+      </w:pPr>
+    </w:p>
+    <w:p>
+      <w:pPr>
+        <w:rPr>
+          <w:lang w:val="it-IT"/>
+        </w:rPr>
+      </w:pPr>
+      <w:bookmarkStart w:id="53" w:name="_GoBack"/>
+      <w:bookmarkEnd w:id="53"/>
+    </w:p>
+    <w:p>
+      <w:pPr>
         <w:pStyle w:val="Titolo1"/>
         <w:rPr>
           <w:lang w:val="it-IT"/>
         </w:rPr>
       </w:pPr>
-      <w:bookmarkStart w:id="44" w:name="_Toc94790468"/>
-      <w:bookmarkStart w:id="45" w:name="_Toc461179232"/>
+      <w:bookmarkStart w:id="54" w:name="_Toc94790468"/>
+      <w:bookmarkStart w:id="55" w:name="_Toc461179232"/>
+      <w:r>
+        <w:rPr>
+          <w:lang w:val="it-IT"/>
+        </w:rPr>
+        <w:t>Indice delle Figure</w:t>
+      </w:r>
+    </w:p>
+    <w:p>
+      <w:pPr>
+        <w:pStyle w:val="Indicedellefigure"/>
+        <w:tabs>
+          <w:tab w:val="right" w:leader="dot" w:pos="9628"/>
+        </w:tabs>
+        <w:rPr>
+          <w:rFonts w:asciiTheme="minorHAnsi" w:eastAsiaTheme="minorEastAsia" w:hAnsiTheme="minorHAnsi" w:cstheme="minorBidi"/>
+          <w:noProof/>
+          <w:sz w:val="22"/>
+          <w:szCs w:val="22"/>
+          <w:lang w:eastAsia="it-CH"/>
+        </w:rPr>
+      </w:pPr>
+      <w:r>
+        <w:rPr>
+          <w:lang w:val="it-IT"/>
+        </w:rPr>
+        <w:fldChar w:fldCharType="begin"/>
+      </w:r>
+      <w:r>
+        <w:rPr>
+          <w:lang w:val="it-IT"/>
+        </w:rPr>
+        <w:instrText xml:space="preserve"> TOC \h \z \c "Figura" </w:instrText>
+      </w:r>
+      <w:r>
+        <w:rPr>
+          <w:lang w:val="it-IT"/>
+        </w:rPr>
+        <w:fldChar w:fldCharType="separate"/>
+      </w:r>
+      <w:hyperlink w:anchor="_Toc190855066" w:history="1">
+        <w:r>
+          <w:rPr>
+            <w:rStyle w:val="Collegamentoipertestuale"/>
+            <w:noProof/>
+          </w:rPr>
+          <w:t>Figura 1 Schema Use Case</w:t>
+        </w:r>
+        <w:r>
+          <w:rPr>
+            <w:noProof/>
+            <w:webHidden/>
+          </w:rPr>
+          <w:tab/>
+        </w:r>
+        <w:r>
+          <w:rPr>
+            <w:noProof/>
+            <w:webHidden/>
+          </w:rPr>
+          <w:fldChar w:fldCharType="begin"/>
+        </w:r>
+        <w:r>
+          <w:rPr>
+            <w:noProof/>
+            <w:webHidden/>
+          </w:rPr>
+          <w:instrText xml:space="preserve"> PAGEREF _Toc190855066 \h </w:instrText>
+        </w:r>
+        <w:r>
+          <w:rPr>
+            <w:noProof/>
+            <w:webHidden/>
+          </w:rPr>
+        </w:r>
+        <w:r>
+          <w:rPr>
+            <w:noProof/>
+            <w:webHidden/>
+          </w:rPr>
+          <w:fldChar w:fldCharType="separate"/>
+        </w:r>
+        <w:r>
+          <w:rPr>
+            <w:noProof/>
+            <w:webHidden/>
+          </w:rPr>
+          <w:t>11</w:t>
+        </w:r>
+        <w:r>
+          <w:rPr>
+            <w:noProof/>
+            <w:webHidden/>
+          </w:rPr>
+          <w:fldChar w:fldCharType="end"/>
+        </w:r>
+      </w:hyperlink>
+    </w:p>
+    <w:p>
+      <w:pPr>
+        <w:pStyle w:val="Indicedellefigure"/>
+        <w:tabs>
+          <w:tab w:val="right" w:leader="dot" w:pos="9628"/>
+        </w:tabs>
+        <w:rPr>
+          <w:rFonts w:asciiTheme="minorHAnsi" w:eastAsiaTheme="minorEastAsia" w:hAnsiTheme="minorHAnsi" w:cstheme="minorBidi"/>
+          <w:noProof/>
+          <w:sz w:val="22"/>
+          <w:szCs w:val="22"/>
+          <w:lang w:eastAsia="it-CH"/>
+        </w:rPr>
+      </w:pPr>
+      <w:hyperlink w:anchor="_Toc190855067" w:history="1">
+        <w:r>
+          <w:rPr>
+            <w:rStyle w:val="Collegamentoipertestuale"/>
+            <w:noProof/>
+          </w:rPr>
+          <w:t>Figura 2 Schema del Gantt</w:t>
+        </w:r>
+        <w:r>
+          <w:rPr>
+            <w:noProof/>
+            <w:webHidden/>
+          </w:rPr>
+          <w:tab/>
+        </w:r>
+        <w:r>
+          <w:rPr>
+            <w:noProof/>
+            <w:webHidden/>
+          </w:rPr>
+          <w:fldChar w:fldCharType="begin"/>
+        </w:r>
+        <w:r>
+          <w:rPr>
+            <w:noProof/>
+            <w:webHidden/>
+          </w:rPr>
+          <w:instrText xml:space="preserve"> PAGEREF _Toc190855067 \h </w:instrText>
+        </w:r>
+        <w:r>
+          <w:rPr>
+            <w:noProof/>
+            <w:webHidden/>
+          </w:rPr>
+        </w:r>
+        <w:r>
+          <w:rPr>
+            <w:noProof/>
+            <w:webHidden/>
+          </w:rPr>
+          <w:fldChar w:fldCharType="separate"/>
+        </w:r>
+        <w:r>
+          <w:rPr>
+            <w:noProof/>
+            <w:webHidden/>
+          </w:rPr>
+          <w:t>12</w:t>
+        </w:r>
+        <w:r>
+          <w:rPr>
+            <w:noProof/>
+            <w:webHidden/>
+          </w:rPr>
+          <w:fldChar w:fldCharType="end"/>
+        </w:r>
+      </w:hyperlink>
+    </w:p>
+    <w:p>
+      <w:pPr>
+        <w:pStyle w:val="Indicedellefigure"/>
+        <w:tabs>
+          <w:tab w:val="right" w:leader="dot" w:pos="9628"/>
+        </w:tabs>
+        <w:rPr>
+          <w:rFonts w:asciiTheme="minorHAnsi" w:eastAsiaTheme="minorEastAsia" w:hAnsiTheme="minorHAnsi" w:cstheme="minorBidi"/>
+          <w:noProof/>
+          <w:sz w:val="22"/>
+          <w:szCs w:val="22"/>
+          <w:lang w:eastAsia="it-CH"/>
+        </w:rPr>
+      </w:pPr>
+      <w:hyperlink w:anchor="_Toc190855068" w:history="1">
+        <w:r>
+          <w:rPr>
+            <w:rStyle w:val="Collegamentoipertestuale"/>
+            <w:noProof/>
+          </w:rPr>
+          <w:t>Figura 3 Schema delle strutture di sistema</w:t>
+        </w:r>
+        <w:r>
+          <w:rPr>
+            <w:noProof/>
+            <w:webHidden/>
+          </w:rPr>
+          <w:tab/>
+        </w:r>
+        <w:r>
+          <w:rPr>
+            <w:noProof/>
+            <w:webHidden/>
+          </w:rPr>
+          <w:fldChar w:fldCharType="begin"/>
+        </w:r>
+        <w:r>
+          <w:rPr>
+            <w:noProof/>
+            <w:webHidden/>
+          </w:rPr>
+          <w:instrText xml:space="preserve"> PAGEREF _Toc190855068 \h </w:instrText>
+        </w:r>
+        <w:r>
+          <w:rPr>
+            <w:noProof/>
+            <w:webHidden/>
+          </w:rPr>
+        </w:r>
+        <w:r>
+          <w:rPr>
+            <w:noProof/>
+            <w:webHidden/>
+          </w:rPr>
+          <w:fldChar w:fldCharType="separate"/>
+        </w:r>
+        <w:r>
+          <w:rPr>
+            <w:noProof/>
+            <w:webHidden/>
+          </w:rPr>
+          <w:t>14</w:t>
+        </w:r>
+        <w:r>
+          <w:rPr>
+            <w:noProof/>
+            <w:webHidden/>
+          </w:rPr>
+          <w:fldChar w:fldCharType="end"/>
+        </w:r>
+      </w:hyperlink>
+    </w:p>
+    <w:p>
+      <w:pPr>
+        <w:pStyle w:val="Indicedellefigure"/>
+        <w:tabs>
+          <w:tab w:val="right" w:leader="dot" w:pos="9628"/>
+        </w:tabs>
+        <w:rPr>
+          <w:rFonts w:asciiTheme="minorHAnsi" w:eastAsiaTheme="minorEastAsia" w:hAnsiTheme="minorHAnsi" w:cstheme="minorBidi"/>
+          <w:noProof/>
+          <w:sz w:val="22"/>
+          <w:szCs w:val="22"/>
+          <w:lang w:eastAsia="it-CH"/>
+        </w:rPr>
+      </w:pPr>
+      <w:hyperlink r:id="rId12" w:anchor="_Toc190855069" w:history="1">
+        <w:r>
+          <w:rPr>
+            <w:rStyle w:val="Collegamentoipertestuale"/>
+            <w:noProof/>
+          </w:rPr>
+          <w:t>Figura 4 Schema E-R</w:t>
+        </w:r>
+        <w:r>
+          <w:rPr>
+            <w:noProof/>
+            <w:webHidden/>
+          </w:rPr>
+          <w:tab/>
+        </w:r>
+        <w:r>
+          <w:rPr>
+            <w:noProof/>
+            <w:webHidden/>
+          </w:rPr>
+          <w:fldChar w:fldCharType="begin"/>
+        </w:r>
+        <w:r>
+          <w:rPr>
+            <w:noProof/>
+            <w:webHidden/>
+          </w:rPr>
+          <w:instrText xml:space="preserve"> PAGEREF _Toc190855069 \h </w:instrText>
+        </w:r>
+        <w:r>
+          <w:rPr>
+            <w:noProof/>
+            <w:webHidden/>
+          </w:rPr>
+        </w:r>
+        <w:r>
+          <w:rPr>
+            <w:noProof/>
+            <w:webHidden/>
+          </w:rPr>
+          <w:fldChar w:fldCharType="separate"/>
+        </w:r>
+        <w:r>
+          <w:rPr>
+            <w:noProof/>
+            <w:webHidden/>
+          </w:rPr>
+          <w:t>15</w:t>
+        </w:r>
+        <w:r>
+          <w:rPr>
+            <w:noProof/>
+            <w:webHidden/>
+          </w:rPr>
+          <w:fldChar w:fldCharType="end"/>
+        </w:r>
+      </w:hyperlink>
+    </w:p>
+    <w:p>
+      <w:pPr>
+        <w:rPr>
+          <w:lang w:val="it-IT"/>
+        </w:rPr>
+      </w:pPr>
+      <w:r>
+        <w:rPr>
+          <w:lang w:val="it-IT"/>
+        </w:rPr>
+        <w:fldChar w:fldCharType="end"/>
+      </w:r>
+    </w:p>
+    <w:p>
+      <w:pPr>
+        <w:pStyle w:val="Titolo1"/>
+        <w:rPr>
+          <w:lang w:val="it-IT"/>
+        </w:rPr>
+      </w:pPr>
       <w:r>
         <w:rPr>
           <w:lang w:val="it-IT"/>
         </w:rPr>
         <w:t>Glossario</w:t>
       </w:r>
-      <w:bookmarkEnd w:id="44"/>
+      <w:bookmarkEnd w:id="54"/>
     </w:p>
     <w:p>
       <w:pPr>
@@ -15745,7 +16178,7 @@
           <w:lang w:val="it-IT"/>
         </w:rPr>
       </w:pPr>
-      <w:bookmarkStart w:id="46" w:name="_Toc94790469"/>
+      <w:bookmarkStart w:id="56" w:name="_Toc94790469"/>
       <w:r>
         <w:rPr>
           <w:lang w:val="it-IT"/>
@@ -15767,18 +16200,18 @@
         <w:lastRenderedPageBreak/>
         <w:t>Bibliografia</w:t>
       </w:r>
-      <w:bookmarkEnd w:id="46"/>
+      <w:bookmarkEnd w:id="56"/>
     </w:p>
     <w:p>
       <w:pPr>
         <w:pStyle w:val="Titolo2"/>
       </w:pPr>
-      <w:bookmarkStart w:id="47" w:name="_Toc94790470"/>
+      <w:bookmarkStart w:id="57" w:name="_Toc94790470"/>
       <w:r>
         <w:t>Bibliografia per articoli di riviste:</w:t>
       </w:r>
-      <w:bookmarkEnd w:id="45"/>
-      <w:bookmarkEnd w:id="47"/>
+      <w:bookmarkEnd w:id="55"/>
+      <w:bookmarkEnd w:id="57"/>
     </w:p>
     <w:p>
       <w:pPr>
@@ -15887,13 +16320,13 @@
       <w:pPr>
         <w:pStyle w:val="Titolo2"/>
       </w:pPr>
-      <w:bookmarkStart w:id="48" w:name="_Toc461179233"/>
-      <w:bookmarkStart w:id="49" w:name="_Toc94790471"/>
+      <w:bookmarkStart w:id="58" w:name="_Toc461179233"/>
+      <w:bookmarkStart w:id="59" w:name="_Toc94790471"/>
       <w:r>
         <w:t>Bibliografia per libri</w:t>
       </w:r>
-      <w:bookmarkEnd w:id="48"/>
-      <w:bookmarkEnd w:id="49"/>
+      <w:bookmarkEnd w:id="58"/>
+      <w:bookmarkEnd w:id="59"/>
     </w:p>
     <w:p>
       <w:pPr>
@@ -16018,18 +16451,18 @@
           <w:lang w:val="it-IT"/>
         </w:rPr>
       </w:pPr>
-      <w:bookmarkStart w:id="50" w:name="_Toc461179234"/>
+      <w:bookmarkStart w:id="60" w:name="_Toc461179234"/>
     </w:p>
     <w:p>
       <w:pPr>
         <w:pStyle w:val="Titolo2"/>
       </w:pPr>
-      <w:bookmarkStart w:id="51" w:name="_Toc94790472"/>
+      <w:bookmarkStart w:id="61" w:name="_Toc94790472"/>
       <w:r>
         <w:t>Sitografia</w:t>
       </w:r>
-      <w:bookmarkEnd w:id="50"/>
-      <w:bookmarkEnd w:id="51"/>
+      <w:bookmarkEnd w:id="60"/>
+      <w:bookmarkEnd w:id="61"/>
     </w:p>
     <w:p>
       <w:pPr>
@@ -16187,16 +16620,16 @@
           <w:lang w:val="it-IT"/>
         </w:rPr>
       </w:pPr>
-      <w:bookmarkStart w:id="52" w:name="_Toc461179235"/>
-      <w:bookmarkStart w:id="53" w:name="_Toc94790473"/>
+      <w:bookmarkStart w:id="62" w:name="_Toc461179235"/>
+      <w:bookmarkStart w:id="63" w:name="_Toc94790473"/>
       <w:r>
         <w:rPr>
           <w:lang w:val="it-IT"/>
         </w:rPr>
         <w:t>Allegati</w:t>
       </w:r>
-      <w:bookmarkEnd w:id="52"/>
-      <w:bookmarkEnd w:id="53"/>
+      <w:bookmarkEnd w:id="62"/>
+      <w:bookmarkEnd w:id="63"/>
     </w:p>
     <w:p>
       <w:pPr>
@@ -16362,17 +16795,16 @@
         <w:t>…</w:t>
       </w:r>
     </w:p>
-    <w:p/>
     <w:p>
       <w:pPr>
         <w:jc w:val="both"/>
       </w:pPr>
     </w:p>
     <w:sectPr>
-      <w:headerReference w:type="default" r:id="rId12"/>
-      <w:footerReference w:type="default" r:id="rId13"/>
-      <w:headerReference w:type="first" r:id="rId14"/>
-      <w:footerReference w:type="first" r:id="rId15"/>
+      <w:headerReference w:type="default" r:id="rId13"/>
+      <w:footerReference w:type="default" r:id="rId14"/>
+      <w:headerReference w:type="first" r:id="rId15"/>
+      <w:footerReference w:type="first" r:id="rId16"/>
       <w:pgSz w:w="11906" w:h="16838"/>
       <w:pgMar w:top="1985" w:right="1134" w:bottom="1418" w:left="1134" w:header="567" w:footer="567" w:gutter="0"/>
       <w:pgNumType w:start="1"/>
@@ -16414,14 +16846,27 @@
     <w:r>
       <w:tab/>
     </w:r>
-    <w:fldSimple w:instr=" FILENAME ">
-      <w:r>
-        <w:rPr>
-          <w:noProof/>
-        </w:rPr>
-        <w:t>D2. Modello documentazione progetto.docx</w:t>
-      </w:r>
-    </w:fldSimple>
+    <w:r>
+      <w:fldChar w:fldCharType="begin"/>
+    </w:r>
+    <w:r>
+      <w:instrText xml:space="preserve"> FILENAME </w:instrText>
+    </w:r>
+    <w:r>
+      <w:fldChar w:fldCharType="separate"/>
+    </w:r>
+    <w:r>
+      <w:rPr>
+        <w:noProof/>
+      </w:rPr>
+      <w:t>D2. Modello documentazione progetto.docx</w:t>
+    </w:r>
+    <w:r>
+      <w:rPr>
+        <w:noProof/>
+      </w:rPr>
+      <w:fldChar w:fldCharType="end"/>
+    </w:r>
     <w:r>
       <w:tab/>
       <w:t xml:space="preserve">Versione: 03.02.2022 </w:t>
@@ -20165,6 +20610,9 @@
   </w:num>
   <w:num w:numId="30">
     <w:abstractNumId w:val="10"/>
+  </w:num>
+  <w:num w:numId="31">
+    <w:abstractNumId w:val="13"/>
   </w:num>
   <w:numIdMacAtCleanup w:val="14"/>
 </w:numbering>
@@ -20818,6 +21266,7 @@
   </w:style>
   <w:style w:type="character" w:styleId="Collegamentoipertestuale">
     <w:name w:val="Hyperlink"/>
+    <w:uiPriority w:val="99"/>
     <w:rPr>
       <w:color w:val="0000FF"/>
       <w:u w:val="single"/>
@@ -21109,6 +21558,14 @@
       <w:ind w:left="720"/>
       <w:contextualSpacing/>
     </w:pPr>
+  </w:style>
+  <w:style w:type="paragraph" w:styleId="Indicedellefigure">
+    <w:name w:val="table of figures"/>
+    <w:basedOn w:val="Normale"/>
+    <w:next w:val="Normale"/>
+    <w:uiPriority w:val="99"/>
+    <w:unhideWhenUsed/>
+    <w:rsid w:val="007F4E1E"/>
   </w:style>
 </w:styles>
 </file>
@@ -21413,7 +21870,7 @@
 </file>
 
 <file path=customXml/itemProps1.xml><?xml version="1.0" encoding="utf-8"?>
-<ds:datastoreItem xmlns:ds="http://schemas.openxmlformats.org/officeDocument/2006/customXml" ds:itemID="{4049E4EA-A9C6-4F8D-B508-6BB579B9202B}">
+<ds:datastoreItem xmlns:ds="http://schemas.openxmlformats.org/officeDocument/2006/customXml" ds:itemID="{0DD4FB20-BF54-4FA6-972F-138ACFCFB7B1}">
   <ds:schemaRefs>
     <ds:schemaRef ds:uri="http://schemas.openxmlformats.org/officeDocument/2006/bibliography"/>
   </ds:schemaRefs>

</xml_diff>